<commit_message>
Documents updated for publishing in Make share
While documenting the build instructions for the clock, these documents needed clarification or correction.
</commit_message>
<xml_diff>
--- a/InfinityMirrorPartList.docx
+++ b/InfinityMirrorPartList.docx
@@ -12,6 +12,9 @@
         <w:ind w:left="720" w:hanging="360"/>
       </w:pPr>
       <w:r>
+        <w:t xml:space="preserve">1/8” </w:t>
+      </w:r>
+      <w:r>
         <w:t>Mirror – 1 sq ft</w:t>
       </w:r>
     </w:p>
@@ -20,7 +23,16 @@
         <w:ind w:left="720" w:hanging="360"/>
       </w:pPr>
       <w:r>
-        <w:t>Glass – 1 sq ft</w:t>
+        <w:t xml:space="preserve">1/8” </w:t>
+      </w:r>
+      <w:r>
+        <w:t>Glass –</w:t>
+      </w:r>
+      <w:r>
+        <w:t xml:space="preserve"> </w:t>
+      </w:r>
+      <w:r>
+        <w:t>1 sq ft</w:t>
       </w:r>
     </w:p>
     <w:p>
@@ -38,19 +50,6 @@
         <w:ind w:left="720" w:hanging="360"/>
       </w:pPr>
       <w:r>
-        <w:t xml:space="preserve">Note that the glass and mirror film could be replaced with “half-silvered” mirror glass, or one-way glass.  </w:t>
-      </w:r>
-      <w:proofErr w:type="gramStart"/>
-      <w:r>
-        <w:t>Harder to find, but easier to use.</w:t>
-      </w:r>
-      <w:proofErr w:type="gramEnd"/>
-    </w:p>
-    <w:p>
-      <w:pPr>
-        <w:ind w:left="720" w:hanging="360"/>
-      </w:pPr>
-      <w:r>
         <w:t xml:space="preserve">6” PVC Basin </w:t>
       </w:r>
       <w:r>
@@ -67,6 +66,9 @@
       <w:r>
         <w:t>½” Plywood – birch works nicely 2’ x 1’ is sufficient</w:t>
       </w:r>
+      <w:r>
+        <w:t xml:space="preserve"> (actually 15/32”)</w:t>
+      </w:r>
     </w:p>
     <w:p>
       <w:pPr>
@@ -97,7 +99,13 @@
         <w:ind w:left="720" w:hanging="360"/>
       </w:pPr>
       <w:r>
-        <w:t>2x4 12” for gussets</w:t>
+        <w:t xml:space="preserve">2x4 12” </w:t>
+      </w:r>
+      <w:r>
+        <w:t xml:space="preserve">or equivalent </w:t>
+      </w:r>
+      <w:r>
+        <w:t>for gussets</w:t>
       </w:r>
     </w:p>
     <w:p>
@@ -189,6 +197,19 @@
       </w:pPr>
       <w:proofErr w:type="gramStart"/>
       <w:r>
+        <w:t>clear</w:t>
+      </w:r>
+      <w:proofErr w:type="gramEnd"/>
+      <w:r>
+        <w:t xml:space="preserve"> lacquer spray for brass</w:t>
+      </w:r>
+    </w:p>
+    <w:p>
+      <w:pPr>
+        <w:ind w:left="720" w:hanging="360"/>
+      </w:pPr>
+      <w:proofErr w:type="gramStart"/>
+      <w:r>
         <w:t>glue</w:t>
       </w:r>
       <w:proofErr w:type="gramEnd"/>
@@ -218,6 +239,17 @@
       <w:r>
         <w:t xml:space="preserve"> compound</w:t>
       </w:r>
+      <w:r>
+        <w:t xml:space="preserve"> (to remove any scratches from the </w:t>
+      </w:r>
+      <w:proofErr w:type="spellStart"/>
+      <w:r>
+        <w:t>brasss</w:t>
+      </w:r>
+      <w:proofErr w:type="spellEnd"/>
+      <w:r>
+        <w:t>)</w:t>
+      </w:r>
     </w:p>
     <w:p>
       <w:pPr>
@@ -348,7 +380,13 @@
         <w:t xml:space="preserve"> 1490</w:t>
       </w:r>
       <w:r>
-        <w:t xml:space="preserve"> (only 4 switches required)</w:t>
+        <w:t xml:space="preserve"> (only </w:t>
+      </w:r>
+      <w:r>
+        <w:t>4</w:t>
+      </w:r>
+      <w:r>
+        <w:t xml:space="preserve"> switches required)</w:t>
       </w:r>
     </w:p>
     <w:p>
@@ -364,7 +402,13 @@
       </w:r>
       <w:proofErr w:type="gramEnd"/>
       <w:r>
-        <w:t xml:space="preserve"> resistors (4)</w:t>
+        <w:t xml:space="preserve"> resistors (</w:t>
+      </w:r>
+      <w:r>
+        <w:t>3</w:t>
+      </w:r>
+      <w:r>
+        <w:t>)</w:t>
       </w:r>
     </w:p>
     <w:p>
@@ -551,6 +595,7 @@
         <w:t xml:space="preserve"> 1541</w:t>
       </w:r>
     </w:p>
+    <w:p/>
     <w:p/>
     <w:p/>
     <w:p/>
@@ -672,7 +717,19 @@
       <w:jc w:val="right"/>
     </w:pPr>
     <w:r>
-      <w:t>2 January 2017</w:t>
+      <w:t>3</w:t>
+    </w:r>
+    <w:r>
+      <w:t xml:space="preserve"> </w:t>
+    </w:r>
+    <w:r>
+      <w:t>October</w:t>
+    </w:r>
+    <w:r>
+      <w:t xml:space="preserve"> 201</w:t>
+    </w:r>
+    <w:r>
+      <w:t>8</w:t>
     </w:r>
   </w:p>
 </w:ftr>

</xml_diff>